<commit_message>
add repo link + release link
</commit_message>
<xml_diff>
--- a/report/report.docx
+++ b/report/report.docx
@@ -62,6 +62,8 @@
         </w:rPr>
         <w:t>CRUD</w:t>
       </w:r>
+      <w:bookmarkStart w:id="0" w:name="_GoBack"/>
+      <w:bookmarkEnd w:id="0"/>
     </w:p>
     <w:p>
       <w:pPr>
@@ -553,110 +555,135 @@
         </w:rPr>
         <w:t>. En revanche, ce problème peut être réglé en utilisant le plugin « </w:t>
       </w:r>
+      <w:proofErr w:type="spellStart"/>
+      <w:r>
+        <w:fldChar w:fldCharType="begin"/>
+      </w:r>
+      <w:proofErr w:type="spellEnd"/>
+      <w:r>
+        <w:rPr>
+          <w:lang w:val="fr-CH"/>
+        </w:rPr>
+        <w:instrText xml:space="preserve"> HYPERLINK "https://plu</w:instrText>
+      </w:r>
+      <w:r>
+        <w:rPr>
+          <w:lang w:val="fr-CH"/>
+        </w:rPr>
+        <w:instrText xml:space="preserve">gins.jetbrains.com/plugin/13441-laravel-idea" </w:instrText>
+      </w:r>
+      <w:proofErr w:type="spellStart"/>
+      <w:r>
+        <w:fldChar w:fldCharType="separate"/>
+      </w:r>
+      <w:r>
+        <w:rPr>
+          <w:rStyle w:val="Hyperlink"/>
+          <w:lang w:val="fr-CH"/>
+        </w:rPr>
+        <w:t>Laravel</w:t>
+      </w:r>
+      <w:proofErr w:type="spellEnd"/>
+      <w:r>
+        <w:rPr>
+          <w:rStyle w:val="Hyperlink"/>
+          <w:lang w:val="fr-CH"/>
+        </w:rPr>
+        <w:t xml:space="preserve"> </w:t>
+      </w:r>
+      <w:proofErr w:type="spellStart"/>
+      <w:r>
+        <w:rPr>
+          <w:rStyle w:val="Hyperlink"/>
+          <w:lang w:val="fr-CH"/>
+        </w:rPr>
+        <w:t>Idea</w:t>
+      </w:r>
+      <w:proofErr w:type="spellEnd"/>
+      <w:r>
+        <w:rPr>
+          <w:rStyle w:val="Hyperlink"/>
+          <w:lang w:val="fr-CH"/>
+        </w:rPr>
+        <w:fldChar w:fldCharType="end"/>
+      </w:r>
+      <w:r>
+        <w:rPr>
+          <w:lang w:val="fr-CH"/>
+        </w:rPr>
+        <w:t xml:space="preserve"> ». </w:t>
+      </w:r>
+      <w:proofErr w:type="gramStart"/>
+      <w:r>
+        <w:rPr>
+          <w:lang w:val="fr-CH"/>
+        </w:rPr>
+        <w:t>c’est</w:t>
+      </w:r>
+      <w:proofErr w:type="gramEnd"/>
+      <w:r>
+        <w:rPr>
+          <w:lang w:val="fr-CH"/>
+        </w:rPr>
+        <w:t xml:space="preserve"> un plugin payant mais indispensable si l’on veut être vraiment productif avec </w:t>
+      </w:r>
+      <w:proofErr w:type="spellStart"/>
+      <w:r>
+        <w:rPr>
+          <w:lang w:val="fr-CH"/>
+        </w:rPr>
+        <w:t>Laravel</w:t>
+      </w:r>
+      <w:proofErr w:type="spellEnd"/>
+      <w:r>
+        <w:rPr>
+          <w:lang w:val="fr-CH"/>
+        </w:rPr>
+        <w:t xml:space="preserve">. Ce plugin permet, autre </w:t>
+      </w:r>
+      <w:proofErr w:type="spellStart"/>
+      <w:r>
+        <w:rPr>
+          <w:lang w:val="fr-CH"/>
+        </w:rPr>
+        <w:t>autre</w:t>
+      </w:r>
+      <w:proofErr w:type="spellEnd"/>
+      <w:r>
+        <w:rPr>
+          <w:lang w:val="fr-CH"/>
+        </w:rPr>
+        <w:t>, d’</w:t>
+      </w:r>
+      <w:proofErr w:type="spellStart"/>
+      <w:r>
+        <w:rPr>
+          <w:lang w:val="fr-CH"/>
+        </w:rPr>
+        <w:t>introspect</w:t>
+      </w:r>
+      <w:proofErr w:type="spellEnd"/>
+      <w:r>
+        <w:rPr>
+          <w:lang w:val="fr-CH"/>
+        </w:rPr>
+        <w:t xml:space="preserve"> la </w:t>
+      </w:r>
+      <w:proofErr w:type="spellStart"/>
+      <w:r>
+        <w:rPr>
+          <w:lang w:val="fr-CH"/>
+        </w:rPr>
+        <w:t>database</w:t>
+      </w:r>
+      <w:proofErr w:type="spellEnd"/>
+      <w:r>
+        <w:rPr>
+          <w:lang w:val="fr-CH"/>
+        </w:rPr>
+        <w:t xml:space="preserve"> ou les fichiers de migration et créer </w:t>
+      </w:r>
       <w:hyperlink r:id="rId7" w:history="1">
-        <w:proofErr w:type="spellStart"/>
-        <w:r>
-          <w:rPr>
-            <w:rStyle w:val="Hyperlink"/>
-            <w:lang w:val="fr-CH"/>
-          </w:rPr>
-          <w:t>Laravel</w:t>
-        </w:r>
-        <w:proofErr w:type="spellEnd"/>
-        <w:r>
-          <w:rPr>
-            <w:rStyle w:val="Hyperlink"/>
-            <w:lang w:val="fr-CH"/>
-          </w:rPr>
-          <w:t xml:space="preserve"> </w:t>
-        </w:r>
-        <w:proofErr w:type="spellStart"/>
-        <w:r>
-          <w:rPr>
-            <w:rStyle w:val="Hyperlink"/>
-            <w:lang w:val="fr-CH"/>
-          </w:rPr>
-          <w:t>Idea</w:t>
-        </w:r>
-        <w:proofErr w:type="spellEnd"/>
-      </w:hyperlink>
-      <w:r>
-        <w:rPr>
-          <w:lang w:val="fr-CH"/>
-        </w:rPr>
-        <w:t xml:space="preserve"> ». </w:t>
-      </w:r>
-      <w:proofErr w:type="gramStart"/>
-      <w:r>
-        <w:rPr>
-          <w:lang w:val="fr-CH"/>
-        </w:rPr>
-        <w:t>c’est</w:t>
-      </w:r>
-      <w:proofErr w:type="gramEnd"/>
-      <w:r>
-        <w:rPr>
-          <w:lang w:val="fr-CH"/>
-        </w:rPr>
-        <w:t xml:space="preserve"> un plugin payant mais indispensable si l’on veut être vraiment productif avec </w:t>
-      </w:r>
-      <w:proofErr w:type="spellStart"/>
-      <w:r>
-        <w:rPr>
-          <w:lang w:val="fr-CH"/>
-        </w:rPr>
-        <w:t>Laravel</w:t>
-      </w:r>
-      <w:proofErr w:type="spellEnd"/>
-      <w:r>
-        <w:rPr>
-          <w:lang w:val="fr-CH"/>
-        </w:rPr>
-        <w:t xml:space="preserve">. Ce plugin permet, autre </w:t>
-      </w:r>
-      <w:proofErr w:type="spellStart"/>
-      <w:r>
-        <w:rPr>
-          <w:lang w:val="fr-CH"/>
-        </w:rPr>
-        <w:t>autre</w:t>
-      </w:r>
-      <w:proofErr w:type="spellEnd"/>
-      <w:r>
-        <w:rPr>
-          <w:lang w:val="fr-CH"/>
-        </w:rPr>
-        <w:t>, d’</w:t>
-      </w:r>
-      <w:proofErr w:type="spellStart"/>
-      <w:r>
-        <w:rPr>
-          <w:lang w:val="fr-CH"/>
-        </w:rPr>
-        <w:t>introspect</w:t>
-      </w:r>
-      <w:proofErr w:type="spellEnd"/>
-      <w:r>
-        <w:rPr>
-          <w:lang w:val="fr-CH"/>
-        </w:rPr>
-        <w:t xml:space="preserve"> la </w:t>
-      </w:r>
-      <w:proofErr w:type="spellStart"/>
-      <w:r>
-        <w:rPr>
-          <w:lang w:val="fr-CH"/>
-        </w:rPr>
-        <w:t>database</w:t>
-      </w:r>
-      <w:proofErr w:type="spellEnd"/>
-      <w:r>
-        <w:rPr>
-          <w:lang w:val="fr-CH"/>
-        </w:rPr>
-        <w:t xml:space="preserve"> ou les fichiers de migration et créer </w:t>
-      </w:r>
-      <w:hyperlink r:id="rId8" w:history="1">
         <w:r>
           <w:rPr>
             <w:rStyle w:val="Hyperlink"/>
@@ -849,16 +876,14 @@
         </w:rPr>
         <w:t>, sinon j’avais déjà vu tout le reste.</w:t>
       </w:r>
-      <w:bookmarkStart w:id="0" w:name="_GoBack"/>
-      <w:bookmarkEnd w:id="0"/>
     </w:p>
     <w:sectPr>
-      <w:headerReference w:type="even" r:id="rId9"/>
-      <w:headerReference w:type="default" r:id="rId10"/>
-      <w:footerReference w:type="even" r:id="rId11"/>
-      <w:footerReference w:type="default" r:id="rId12"/>
-      <w:headerReference w:type="first" r:id="rId13"/>
-      <w:footerReference w:type="first" r:id="rId14"/>
+      <w:headerReference w:type="even" r:id="rId8"/>
+      <w:headerReference w:type="default" r:id="rId9"/>
+      <w:footerReference w:type="even" r:id="rId10"/>
+      <w:footerReference w:type="default" r:id="rId11"/>
+      <w:headerReference w:type="first" r:id="rId12"/>
+      <w:footerReference w:type="first" r:id="rId13"/>
       <w:pgSz w:w="11906" w:h="16838"/>
       <w:pgMar w:top="1440" w:right="1440" w:bottom="1440" w:left="1440" w:header="708" w:footer="708" w:gutter="0"/>
       <w:cols w:space="708"/>
@@ -1001,6 +1026,26 @@
         <w:lang w:val="fr-CH"/>
       </w:rPr>
     </w:pPr>
+    <w:hyperlink r:id="rId1" w:history="1">
+      <w:proofErr w:type="spellStart"/>
+      <w:proofErr w:type="gramStart"/>
+      <w:r>
+        <w:rPr>
+          <w:rStyle w:val="Hyperlink"/>
+          <w:lang w:val="fr-CH"/>
+        </w:rPr>
+        <w:t>jubnl</w:t>
+      </w:r>
+      <w:proofErr w:type="spellEnd"/>
+      <w:proofErr w:type="gramEnd"/>
+      <w:r>
+        <w:rPr>
+          <w:rStyle w:val="Hyperlink"/>
+          <w:lang w:val="fr-CH"/>
+        </w:rPr>
+        <w:t>/133</w:t>
+      </w:r>
+    </w:hyperlink>
     <w:r>
       <w:rPr>
         <w:lang w:val="fr-CH"/>
@@ -1015,6 +1060,31 @@
       <w:tab/>
       <w:t xml:space="preserve"> </w:t>
     </w:r>
+    <w:hyperlink r:id="rId2" w:history="1">
+      <w:r>
+        <w:rPr>
+          <w:rStyle w:val="Hyperlink"/>
+          <w:lang w:val="fr-CH"/>
+        </w:rPr>
+        <w:t xml:space="preserve">Release </w:t>
+      </w:r>
+      <w:proofErr w:type="spellStart"/>
+      <w:r>
+        <w:rPr>
+          <w:rStyle w:val="Hyperlink"/>
+          <w:lang w:val="fr-CH"/>
+        </w:rPr>
+        <w:t>lab</w:t>
+      </w:r>
+      <w:proofErr w:type="spellEnd"/>
+      <w:r>
+        <w:rPr>
+          <w:rStyle w:val="Hyperlink"/>
+          <w:lang w:val="fr-CH"/>
+        </w:rPr>
+        <w:t xml:space="preserve"> 02</w:t>
+      </w:r>
+    </w:hyperlink>
   </w:p>
 </w:hdr>
 </file>

</xml_diff>

<commit_message>
update report, include postman collection link
</commit_message>
<xml_diff>
--- a/report/report.docx
+++ b/report/report.docx
@@ -9,6 +9,7 @@
           <w:lang w:val="fr-CH"/>
         </w:rPr>
       </w:pPr>
+      <w:bookmarkStart w:id="0" w:name="_GoBack"/>
       <w:r>
         <w:rPr>
           <w:lang w:val="fr-CH"/>
@@ -405,214 +406,229 @@
         </w:rPr>
         <w:t xml:space="preserve"> par son id.</w:t>
       </w:r>
-      <w:bookmarkStart w:id="0" w:name="_GoBack"/>
+    </w:p>
+    <w:p>
+      <w:pPr>
+        <w:rPr>
+          <w:lang w:val="fr-CH"/>
+        </w:rPr>
+      </w:pPr>
+      <w:r>
+        <w:rPr>
+          <w:lang w:val="fr-CH"/>
+        </w:rPr>
+        <w:t xml:space="preserve">La </w:t>
+      </w:r>
+      <w:r>
+        <w:rPr>
+          <w:lang w:val="fr-CH"/>
+        </w:rPr>
+        <w:t>3</w:t>
+      </w:r>
+      <w:r>
+        <w:rPr>
+          <w:vertAlign w:val="superscript"/>
+          <w:lang w:val="fr-CH"/>
+        </w:rPr>
+        <w:t>ème</w:t>
+      </w:r>
+      <w:r>
+        <w:rPr>
+          <w:lang w:val="fr-CH"/>
+        </w:rPr>
+        <w:t xml:space="preserve"> va révoquer tous les </w:t>
+      </w:r>
+      <w:proofErr w:type="spellStart"/>
+      <w:r>
+        <w:rPr>
+          <w:lang w:val="fr-CH"/>
+        </w:rPr>
+        <w:t>tokens</w:t>
+      </w:r>
+      <w:proofErr w:type="spellEnd"/>
+      <w:r>
+        <w:rPr>
+          <w:lang w:val="fr-CH"/>
+        </w:rPr>
+        <w:t xml:space="preserve"> existants de la personne connectée.</w:t>
+      </w:r>
+    </w:p>
+    <w:p>
+      <w:pPr>
+        <w:pStyle w:val="Heading2"/>
+        <w:rPr>
+          <w:lang w:val="fr-CH"/>
+        </w:rPr>
+      </w:pPr>
+      <w:proofErr w:type="spellStart"/>
+      <w:r>
+        <w:rPr>
+          <w:lang w:val="fr-CH"/>
+        </w:rPr>
+        <w:t>Get</w:t>
+      </w:r>
+      <w:proofErr w:type="spellEnd"/>
+      <w:r>
+        <w:rPr>
+          <w:lang w:val="fr-CH"/>
+        </w:rPr>
+        <w:t xml:space="preserve"> </w:t>
+      </w:r>
+      <w:proofErr w:type="spellStart"/>
+      <w:r>
+        <w:rPr>
+          <w:lang w:val="fr-CH"/>
+        </w:rPr>
+        <w:t>current</w:t>
+      </w:r>
+      <w:proofErr w:type="spellEnd"/>
+      <w:r>
+        <w:rPr>
+          <w:lang w:val="fr-CH"/>
+        </w:rPr>
+        <w:t xml:space="preserve"> user</w:t>
+      </w:r>
+    </w:p>
+    <w:p>
+      <w:pPr>
+        <w:rPr>
+          <w:lang w:val="fr-CH"/>
+        </w:rPr>
+      </w:pPr>
+      <w:r>
+        <w:rPr>
+          <w:lang w:val="fr-CH"/>
+        </w:rPr>
+        <w:t>Une dernière méthode a été implémentée de manière à obtenir les données de l’utilisateur actuellement connecté.</w:t>
+      </w:r>
+    </w:p>
+    <w:p>
+      <w:pPr>
+        <w:pStyle w:val="Heading2"/>
+        <w:rPr>
+          <w:lang w:val="fr-CH"/>
+        </w:rPr>
+      </w:pPr>
+      <w:r>
+        <w:rPr>
+          <w:lang w:val="fr-CH"/>
+        </w:rPr>
+        <w:t>Conclusion</w:t>
+      </w:r>
+    </w:p>
+    <w:p>
+      <w:pPr>
+        <w:rPr>
+          <w:lang w:val="fr-CH"/>
+        </w:rPr>
+      </w:pPr>
+      <w:r>
+        <w:rPr>
+          <w:lang w:val="fr-CH"/>
+        </w:rPr>
+        <w:t xml:space="preserve">Toutes les nouvelles méthodes ont des </w:t>
+      </w:r>
+      <w:proofErr w:type="spellStart"/>
+      <w:r>
+        <w:rPr>
+          <w:lang w:val="fr-CH"/>
+        </w:rPr>
+        <w:t>FormRequest</w:t>
+      </w:r>
+      <w:proofErr w:type="spellEnd"/>
+      <w:r>
+        <w:rPr>
+          <w:lang w:val="fr-CH"/>
+        </w:rPr>
+        <w:t xml:space="preserve"> associées de manière à formatter les données correctement ou vérifier si l’utilisateur a les bonnes permissions.</w:t>
+      </w:r>
+    </w:p>
+    <w:p>
+      <w:pPr>
+        <w:rPr>
+          <w:lang w:val="fr-CH"/>
+        </w:rPr>
+      </w:pPr>
+      <w:hyperlink r:id="rId7" w:history="1">
+        <w:r>
+          <w:rPr>
+            <w:rStyle w:val="Hyperlink"/>
+            <w:lang w:val="fr-CH"/>
+          </w:rPr>
+          <w:t>Postman collection</w:t>
+        </w:r>
+      </w:hyperlink>
+    </w:p>
+    <w:p>
+      <w:pPr>
+        <w:pStyle w:val="Heading1"/>
+        <w:rPr>
+          <w:lang w:val="fr-CH"/>
+        </w:rPr>
+      </w:pPr>
+      <w:r>
+        <w:rPr>
+          <w:lang w:val="fr-CH"/>
+        </w:rPr>
+        <w:t>Difficultés rencontrées</w:t>
+      </w:r>
+    </w:p>
+    <w:p>
+      <w:pPr>
+        <w:rPr>
+          <w:lang w:val="fr-CH"/>
+        </w:rPr>
+      </w:pPr>
+      <w:r>
+        <w:rPr>
+          <w:lang w:val="fr-CH"/>
+        </w:rPr>
+        <w:t>Aucune</w:t>
+      </w:r>
+    </w:p>
+    <w:p>
+      <w:pPr>
+        <w:pStyle w:val="Heading1"/>
+        <w:rPr>
+          <w:lang w:val="fr-CH"/>
+        </w:rPr>
+      </w:pPr>
+      <w:r>
+        <w:rPr>
+          <w:lang w:val="fr-CH"/>
+        </w:rPr>
+        <w:t>Ce que j’ai appris</w:t>
+      </w:r>
+    </w:p>
+    <w:p>
+      <w:pPr>
+        <w:rPr>
+          <w:lang w:val="fr-CH"/>
+        </w:rPr>
+      </w:pPr>
+      <w:r>
+        <w:rPr>
+          <w:lang w:val="fr-CH"/>
+        </w:rPr>
+        <w:t xml:space="preserve">L’utilisation de </w:t>
+      </w:r>
+      <w:proofErr w:type="spellStart"/>
+      <w:r>
+        <w:rPr>
+          <w:lang w:val="fr-CH"/>
+        </w:rPr>
+        <w:t>sanctum</w:t>
+      </w:r>
       <w:bookmarkEnd w:id="0"/>
-    </w:p>
-    <w:p>
-      <w:pPr>
-        <w:rPr>
-          <w:lang w:val="fr-CH"/>
-        </w:rPr>
-      </w:pPr>
-      <w:r>
-        <w:rPr>
-          <w:lang w:val="fr-CH"/>
-        </w:rPr>
-        <w:t xml:space="preserve">La </w:t>
-      </w:r>
-      <w:r>
-        <w:rPr>
-          <w:lang w:val="fr-CH"/>
-        </w:rPr>
-        <w:t>3</w:t>
-      </w:r>
-      <w:r>
-        <w:rPr>
-          <w:vertAlign w:val="superscript"/>
-          <w:lang w:val="fr-CH"/>
-        </w:rPr>
-        <w:t>ème</w:t>
-      </w:r>
-      <w:r>
-        <w:rPr>
-          <w:lang w:val="fr-CH"/>
-        </w:rPr>
-        <w:t xml:space="preserve"> va révoquer tous les </w:t>
-      </w:r>
-      <w:proofErr w:type="spellStart"/>
-      <w:r>
-        <w:rPr>
-          <w:lang w:val="fr-CH"/>
-        </w:rPr>
-        <w:t>tokens</w:t>
-      </w:r>
-      <w:proofErr w:type="spellEnd"/>
-      <w:r>
-        <w:rPr>
-          <w:lang w:val="fr-CH"/>
-        </w:rPr>
-        <w:t xml:space="preserve"> existants de la personne connectée.</w:t>
-      </w:r>
-    </w:p>
-    <w:p>
-      <w:pPr>
-        <w:pStyle w:val="Heading2"/>
-        <w:rPr>
-          <w:lang w:val="fr-CH"/>
-        </w:rPr>
-      </w:pPr>
-      <w:proofErr w:type="spellStart"/>
-      <w:r>
-        <w:rPr>
-          <w:lang w:val="fr-CH"/>
-        </w:rPr>
-        <w:t>Get</w:t>
-      </w:r>
-      <w:proofErr w:type="spellEnd"/>
-      <w:r>
-        <w:rPr>
-          <w:lang w:val="fr-CH"/>
-        </w:rPr>
-        <w:t xml:space="preserve"> </w:t>
-      </w:r>
-      <w:proofErr w:type="spellStart"/>
-      <w:r>
-        <w:rPr>
-          <w:lang w:val="fr-CH"/>
-        </w:rPr>
-        <w:t>current</w:t>
-      </w:r>
-      <w:proofErr w:type="spellEnd"/>
-      <w:r>
-        <w:rPr>
-          <w:lang w:val="fr-CH"/>
-        </w:rPr>
-        <w:t xml:space="preserve"> user</w:t>
-      </w:r>
-    </w:p>
-    <w:p>
-      <w:pPr>
-        <w:rPr>
-          <w:lang w:val="fr-CH"/>
-        </w:rPr>
-      </w:pPr>
-      <w:r>
-        <w:rPr>
-          <w:lang w:val="fr-CH"/>
-        </w:rPr>
-        <w:t>Une dernière méthode a été implémentée de manière à obtenir les données de l’utilisateur actuellement connecté.</w:t>
-      </w:r>
-    </w:p>
-    <w:p>
-      <w:pPr>
-        <w:pStyle w:val="Heading2"/>
-        <w:rPr>
-          <w:lang w:val="fr-CH"/>
-        </w:rPr>
-      </w:pPr>
-      <w:r>
-        <w:rPr>
-          <w:lang w:val="fr-CH"/>
-        </w:rPr>
-        <w:t>Conclusion</w:t>
-      </w:r>
-    </w:p>
-    <w:p>
-      <w:pPr>
-        <w:rPr>
-          <w:lang w:val="fr-CH"/>
-        </w:rPr>
-      </w:pPr>
-      <w:r>
-        <w:rPr>
-          <w:lang w:val="fr-CH"/>
-        </w:rPr>
-        <w:t xml:space="preserve">Toutes les nouvelles méthodes ont des </w:t>
-      </w:r>
-      <w:proofErr w:type="spellStart"/>
-      <w:r>
-        <w:rPr>
-          <w:lang w:val="fr-CH"/>
-        </w:rPr>
-        <w:t>FormRequest</w:t>
-      </w:r>
-      <w:proofErr w:type="spellEnd"/>
-      <w:r>
-        <w:rPr>
-          <w:lang w:val="fr-CH"/>
-        </w:rPr>
-        <w:t xml:space="preserve"> associées de manière à formatter les données correctement ou vérifier si l’utilisateur a les bonnes permissions.</w:t>
-      </w:r>
-    </w:p>
-    <w:p>
-      <w:pPr>
-        <w:pStyle w:val="Heading1"/>
-        <w:rPr>
-          <w:lang w:val="fr-CH"/>
-        </w:rPr>
-      </w:pPr>
-      <w:r>
-        <w:rPr>
-          <w:lang w:val="fr-CH"/>
-        </w:rPr>
-        <w:t>Difficultés rencontrées</w:t>
-      </w:r>
-    </w:p>
-    <w:p>
-      <w:pPr>
-        <w:rPr>
-          <w:lang w:val="fr-CH"/>
-        </w:rPr>
-      </w:pPr>
-      <w:r>
-        <w:rPr>
-          <w:lang w:val="fr-CH"/>
-        </w:rPr>
-        <w:t>Aucune</w:t>
-      </w:r>
-    </w:p>
-    <w:p>
-      <w:pPr>
-        <w:pStyle w:val="Heading1"/>
-        <w:rPr>
-          <w:lang w:val="fr-CH"/>
-        </w:rPr>
-      </w:pPr>
-      <w:r>
-        <w:rPr>
-          <w:lang w:val="fr-CH"/>
-        </w:rPr>
-        <w:t>Ce que j’ai appris</w:t>
-      </w:r>
-    </w:p>
-    <w:p>
-      <w:pPr>
-        <w:rPr>
-          <w:lang w:val="fr-CH"/>
-        </w:rPr>
-      </w:pPr>
-      <w:r>
-        <w:rPr>
-          <w:lang w:val="fr-CH"/>
-        </w:rPr>
-        <w:t xml:space="preserve">L’utilisation de </w:t>
-      </w:r>
-      <w:proofErr w:type="spellStart"/>
-      <w:r>
-        <w:rPr>
-          <w:lang w:val="fr-CH"/>
-        </w:rPr>
-        <w:t>sanctum</w:t>
-      </w:r>
       <w:proofErr w:type="spellEnd"/>
     </w:p>
     <w:sectPr>
-      <w:headerReference w:type="even" r:id="rId7"/>
-      <w:headerReference w:type="default" r:id="rId8"/>
-      <w:footerReference w:type="even" r:id="rId9"/>
-      <w:footerReference w:type="default" r:id="rId10"/>
-      <w:headerReference w:type="first" r:id="rId11"/>
-      <w:footerReference w:type="first" r:id="rId12"/>
+      <w:headerReference w:type="even" r:id="rId8"/>
+      <w:headerReference w:type="default" r:id="rId9"/>
+      <w:footerReference w:type="even" r:id="rId10"/>
+      <w:footerReference w:type="default" r:id="rId11"/>
+      <w:headerReference w:type="first" r:id="rId12"/>
+      <w:footerReference w:type="first" r:id="rId13"/>
       <w:pgSz w:w="11906" w:h="16838"/>
       <w:pgMar w:top="1440" w:right="1440" w:bottom="1440" w:left="1440" w:header="708" w:footer="708" w:gutter="0"/>
       <w:cols w:space="708"/>
@@ -760,21 +776,7 @@
           <w:rStyle w:val="Hyperlink"/>
           <w:lang w:val="fr-CH"/>
         </w:rPr>
-        <w:t>/1</w:t>
-      </w:r>
-      <w:r>
-        <w:rPr>
-          <w:rStyle w:val="Hyperlink"/>
-          <w:lang w:val="fr-CH"/>
-        </w:rPr>
-        <w:t>3</w:t>
-      </w:r>
-      <w:r>
-        <w:rPr>
-          <w:rStyle w:val="Hyperlink"/>
-          <w:lang w:val="fr-CH"/>
-        </w:rPr>
-        <w:t>3</w:t>
+        <w:t>/133</w:t>
       </w:r>
     </w:hyperlink>
     <w:r>
@@ -1653,6 +1655,101 @@
       <w:u w:val="single"/>
     </w:rPr>
   </w:style>
+  <w:style w:type="character" w:styleId="CommentReference">
+    <w:name w:val="annotation reference"/>
+    <w:basedOn w:val="DefaultParagraphFont"/>
+    <w:uiPriority w:val="99"/>
+    <w:semiHidden/>
+    <w:unhideWhenUsed/>
+    <w:rsid w:val="00084143"/>
+    <w:rPr>
+      <w:sz w:val="16"/>
+      <w:szCs w:val="16"/>
+    </w:rPr>
+  </w:style>
+  <w:style w:type="paragraph" w:styleId="CommentText">
+    <w:name w:val="annotation text"/>
+    <w:basedOn w:val="Normal"/>
+    <w:link w:val="CommentTextChar"/>
+    <w:uiPriority w:val="99"/>
+    <w:semiHidden/>
+    <w:unhideWhenUsed/>
+    <w:rsid w:val="00084143"/>
+    <w:pPr>
+      <w:spacing w:line="240" w:lineRule="auto"/>
+    </w:pPr>
+    <w:rPr>
+      <w:szCs w:val="20"/>
+    </w:rPr>
+  </w:style>
+  <w:style w:type="character" w:customStyle="1" w:styleId="CommentTextChar">
+    <w:name w:val="Comment Text Char"/>
+    <w:basedOn w:val="DefaultParagraphFont"/>
+    <w:link w:val="CommentText"/>
+    <w:uiPriority w:val="99"/>
+    <w:semiHidden/>
+    <w:rsid w:val="00084143"/>
+    <w:rPr>
+      <w:szCs w:val="20"/>
+    </w:rPr>
+  </w:style>
+  <w:style w:type="paragraph" w:styleId="CommentSubject">
+    <w:name w:val="annotation subject"/>
+    <w:basedOn w:val="CommentText"/>
+    <w:next w:val="CommentText"/>
+    <w:link w:val="CommentSubjectChar"/>
+    <w:uiPriority w:val="99"/>
+    <w:semiHidden/>
+    <w:unhideWhenUsed/>
+    <w:rsid w:val="00084143"/>
+    <w:rPr>
+      <w:b/>
+      <w:bCs/>
+    </w:rPr>
+  </w:style>
+  <w:style w:type="character" w:customStyle="1" w:styleId="CommentSubjectChar">
+    <w:name w:val="Comment Subject Char"/>
+    <w:basedOn w:val="CommentTextChar"/>
+    <w:link w:val="CommentSubject"/>
+    <w:uiPriority w:val="99"/>
+    <w:semiHidden/>
+    <w:rsid w:val="00084143"/>
+    <w:rPr>
+      <w:b/>
+      <w:bCs/>
+      <w:szCs w:val="20"/>
+    </w:rPr>
+  </w:style>
+  <w:style w:type="paragraph" w:styleId="BalloonText">
+    <w:name w:val="Balloon Text"/>
+    <w:basedOn w:val="Normal"/>
+    <w:link w:val="BalloonTextChar"/>
+    <w:uiPriority w:val="99"/>
+    <w:semiHidden/>
+    <w:unhideWhenUsed/>
+    <w:rsid w:val="00084143"/>
+    <w:pPr>
+      <w:spacing w:after="0" w:line="240" w:lineRule="auto"/>
+    </w:pPr>
+    <w:rPr>
+      <w:rFonts w:ascii="Segoe UI" w:hAnsi="Segoe UI" w:cs="Segoe UI"/>
+      <w:sz w:val="18"/>
+      <w:szCs w:val="18"/>
+    </w:rPr>
+  </w:style>
+  <w:style w:type="character" w:customStyle="1" w:styleId="BalloonTextChar">
+    <w:name w:val="Balloon Text Char"/>
+    <w:basedOn w:val="DefaultParagraphFont"/>
+    <w:link w:val="BalloonText"/>
+    <w:uiPriority w:val="99"/>
+    <w:semiHidden/>
+    <w:rsid w:val="00084143"/>
+    <w:rPr>
+      <w:rFonts w:ascii="Segoe UI" w:hAnsi="Segoe UI" w:cs="Segoe UI"/>
+      <w:sz w:val="18"/>
+      <w:szCs w:val="18"/>
+    </w:rPr>
+  </w:style>
 </w:styles>
 </file>
 

</xml_diff>